<commit_message>
Week 6 Homework and Discussion
</commit_message>
<xml_diff>
--- a/Week_6/Discussion/Week 6  Discussion.docx
+++ b/Week_6/Discussion/Week 6  Discussion.docx
@@ -24,6 +24,14 @@
       </w:r>
     </w:p>
     <w:p>
+      <w:pPr>
+        <w:rPr>
+          <w:rFonts w:ascii="Calibri" w:eastAsia="Times New Roman" w:hAnsi="Calibri" w:cs="Calibri"/>
+          <w:color w:val="000000"/>
+          <w:sz w:val="24"/>
+          <w:szCs w:val="24"/>
+        </w:rPr>
+      </w:pPr>
       <w:r>
         <w:rPr>
           <w:rFonts w:ascii="Calibri" w:eastAsia="Times New Roman" w:hAnsi="Calibri" w:cs="Calibri"/>
@@ -55,6 +63,449 @@
         <w:t>. List three things that you learned in addition to what we learned in class and how they could be used in practice. Why do you think dictionaries are such an important data structure? Please respond to 3 other students' posts.</w:t>
       </w:r>
     </w:p>
+    <w:p>
+      <w:pPr>
+        <w:rPr>
+          <w:rFonts w:ascii="Calibri" w:eastAsia="Times New Roman" w:hAnsi="Calibri" w:cs="Calibri"/>
+          <w:color w:val="000000"/>
+          <w:sz w:val="24"/>
+          <w:szCs w:val="24"/>
+        </w:rPr>
+      </w:pPr>
+    </w:p>
+    <w:p>
+      <w:pPr>
+        <w:rPr>
+          <w:rFonts w:ascii="Calibri" w:eastAsia="Times New Roman" w:hAnsi="Calibri" w:cs="Calibri"/>
+          <w:color w:val="000000"/>
+          <w:sz w:val="24"/>
+          <w:szCs w:val="24"/>
+        </w:rPr>
+      </w:pPr>
+      <w:r>
+        <w:rPr>
+          <w:rFonts w:ascii="Calibri" w:eastAsia="Times New Roman" w:hAnsi="Calibri" w:cs="Calibri"/>
+          <w:color w:val="000000"/>
+          <w:sz w:val="24"/>
+          <w:szCs w:val="24"/>
+        </w:rPr>
+        <w:t xml:space="preserve">In addition to what we learned in class, I learned </w:t>
+      </w:r>
+      <w:r>
+        <w:rPr>
+          <w:rFonts w:ascii="Calibri" w:eastAsia="Times New Roman" w:hAnsi="Calibri" w:cs="Calibri"/>
+          <w:color w:val="000000"/>
+          <w:sz w:val="24"/>
+          <w:szCs w:val="24"/>
+        </w:rPr>
+        <w:t>a few important concepts</w:t>
+      </w:r>
+      <w:r>
+        <w:rPr>
+          <w:rFonts w:ascii="Calibri" w:eastAsia="Times New Roman" w:hAnsi="Calibri" w:cs="Calibri"/>
+          <w:color w:val="000000"/>
+          <w:sz w:val="24"/>
+          <w:szCs w:val="24"/>
+        </w:rPr>
+        <w:t xml:space="preserve"> from the article</w:t>
+      </w:r>
+      <w:r>
+        <w:rPr>
+          <w:rFonts w:ascii="Calibri" w:eastAsia="Times New Roman" w:hAnsi="Calibri" w:cs="Calibri"/>
+          <w:color w:val="000000"/>
+          <w:sz w:val="24"/>
+          <w:szCs w:val="24"/>
+        </w:rPr>
+        <w:t>. The first being that by default dictionaries are unordered</w:t>
+      </w:r>
+      <w:r>
+        <w:rPr>
+          <w:rFonts w:ascii="Calibri" w:eastAsia="Times New Roman" w:hAnsi="Calibri" w:cs="Calibri"/>
+          <w:color w:val="000000"/>
+          <w:sz w:val="24"/>
+          <w:szCs w:val="24"/>
+        </w:rPr>
+        <w:t xml:space="preserve"> (unless using a Python version greater than 3.6)</w:t>
+      </w:r>
+      <w:r>
+        <w:rPr>
+          <w:rFonts w:ascii="Calibri" w:eastAsia="Times New Roman" w:hAnsi="Calibri" w:cs="Calibri"/>
+          <w:color w:val="000000"/>
+          <w:sz w:val="24"/>
+          <w:szCs w:val="24"/>
+        </w:rPr>
+        <w:t xml:space="preserve">. However, </w:t>
+      </w:r>
+      <w:r>
+        <w:rPr>
+          <w:rFonts w:ascii="Calibri" w:eastAsia="Times New Roman" w:hAnsi="Calibri" w:cs="Calibri"/>
+          <w:color w:val="000000"/>
+          <w:sz w:val="24"/>
+          <w:szCs w:val="24"/>
+        </w:rPr>
+        <w:t xml:space="preserve">OrderedDict </w:t>
+      </w:r>
+      <w:r>
+        <w:rPr>
+          <w:rFonts w:ascii="Calibri" w:eastAsia="Times New Roman" w:hAnsi="Calibri" w:cs="Calibri"/>
+          <w:color w:val="000000"/>
+          <w:sz w:val="24"/>
+          <w:szCs w:val="24"/>
+        </w:rPr>
+        <w:t xml:space="preserve">remembers the order in which its contents are added. </w:t>
+      </w:r>
+      <w:r>
+        <w:rPr>
+          <w:rFonts w:ascii="Calibri" w:eastAsia="Times New Roman" w:hAnsi="Calibri" w:cs="Calibri"/>
+          <w:color w:val="000000"/>
+          <w:sz w:val="24"/>
+          <w:szCs w:val="24"/>
+        </w:rPr>
+        <w:t xml:space="preserve">This can be incredibly useful in ensuring the order of keys and elements within the dictionary are maintained. For example, if </w:t>
+      </w:r>
+      <w:r>
+        <w:rPr>
+          <w:rFonts w:ascii="Calibri" w:eastAsia="Times New Roman" w:hAnsi="Calibri" w:cs="Calibri"/>
+          <w:color w:val="000000"/>
+          <w:sz w:val="24"/>
+          <w:szCs w:val="24"/>
+        </w:rPr>
+        <w:t xml:space="preserve">the order of data collected was important, say in a time-series based dataset collecting </w:t>
+      </w:r>
+      <w:r>
+        <w:rPr>
+          <w:rFonts w:ascii="Calibri" w:eastAsia="Times New Roman" w:hAnsi="Calibri" w:cs="Calibri"/>
+          <w:color w:val="000000"/>
+          <w:sz w:val="24"/>
+          <w:szCs w:val="24"/>
+        </w:rPr>
+        <w:t>heart-rate data over a given time</w:t>
+      </w:r>
+      <w:r>
+        <w:rPr>
+          <w:rFonts w:ascii="Calibri" w:eastAsia="Times New Roman" w:hAnsi="Calibri" w:cs="Calibri"/>
+          <w:color w:val="000000"/>
+          <w:sz w:val="24"/>
+          <w:szCs w:val="24"/>
+        </w:rPr>
+        <w:t xml:space="preserve"> for individual patients</w:t>
+      </w:r>
+      <w:r>
+        <w:rPr>
+          <w:rFonts w:ascii="Calibri" w:eastAsia="Times New Roman" w:hAnsi="Calibri" w:cs="Calibri"/>
+          <w:color w:val="000000"/>
+          <w:sz w:val="24"/>
+          <w:szCs w:val="24"/>
+        </w:rPr>
+        <w:t xml:space="preserve">, this would be incredibly useful. If </w:t>
+      </w:r>
+      <w:r>
+        <w:rPr>
+          <w:rFonts w:ascii="Calibri" w:eastAsia="Times New Roman" w:hAnsi="Calibri" w:cs="Calibri"/>
+          <w:color w:val="000000"/>
+          <w:sz w:val="24"/>
+          <w:szCs w:val="24"/>
+        </w:rPr>
+        <w:t xml:space="preserve">the data was out of order because the processing of Python </w:t>
+      </w:r>
+      <w:r>
+        <w:rPr>
+          <w:rFonts w:ascii="Calibri" w:eastAsia="Times New Roman" w:hAnsi="Calibri" w:cs="Calibri"/>
+          <w:color w:val="000000"/>
+          <w:sz w:val="24"/>
+          <w:szCs w:val="24"/>
+        </w:rPr>
+        <w:t>occurred across multiple machines that were not all utilizing a version greater than Python 3.6, this could scramble the dataset and render it useless, or at the very least less useful.</w:t>
+      </w:r>
+    </w:p>
+    <w:p>
+      <w:pPr>
+        <w:rPr>
+          <w:rFonts w:ascii="Calibri" w:eastAsia="Times New Roman" w:hAnsi="Calibri" w:cs="Calibri"/>
+          <w:color w:val="000000"/>
+          <w:sz w:val="24"/>
+          <w:szCs w:val="24"/>
+        </w:rPr>
+      </w:pPr>
+    </w:p>
+    <w:p>
+      <w:pPr>
+        <w:rPr>
+          <w:rFonts w:ascii="Calibri" w:eastAsia="Times New Roman" w:hAnsi="Calibri" w:cs="Calibri"/>
+          <w:color w:val="000000"/>
+          <w:sz w:val="24"/>
+          <w:szCs w:val="24"/>
+        </w:rPr>
+      </w:pPr>
+      <w:r>
+        <w:rPr>
+          <w:rFonts w:ascii="Calibri" w:eastAsia="Times New Roman" w:hAnsi="Calibri" w:cs="Calibri"/>
+          <w:color w:val="000000"/>
+          <w:sz w:val="24"/>
+          <w:szCs w:val="24"/>
+        </w:rPr>
+        <w:t xml:space="preserve">Another concept that </w:t>
+      </w:r>
+      <w:r>
+        <w:rPr>
+          <w:rFonts w:ascii="Calibri" w:eastAsia="Times New Roman" w:hAnsi="Calibri" w:cs="Calibri"/>
+          <w:color w:val="000000"/>
+          <w:sz w:val="24"/>
+          <w:szCs w:val="24"/>
+        </w:rPr>
+        <w:t>seems</w:t>
+      </w:r>
+      <w:r>
+        <w:rPr>
+          <w:rFonts w:ascii="Calibri" w:eastAsia="Times New Roman" w:hAnsi="Calibri" w:cs="Calibri"/>
+          <w:color w:val="000000"/>
+          <w:sz w:val="24"/>
+          <w:szCs w:val="24"/>
+        </w:rPr>
+        <w:t xml:space="preserve"> useful is the use of nested dictionaries. The ability to create </w:t>
+      </w:r>
+      <w:r>
+        <w:rPr>
+          <w:rFonts w:ascii="Calibri" w:eastAsia="Times New Roman" w:hAnsi="Calibri" w:cs="Calibri"/>
+          <w:color w:val="000000"/>
+          <w:sz w:val="24"/>
+          <w:szCs w:val="24"/>
+        </w:rPr>
+        <w:t xml:space="preserve">values in a dictionary which are actually other dictionaries </w:t>
+      </w:r>
+      <w:r>
+        <w:rPr>
+          <w:rFonts w:ascii="Calibri" w:eastAsia="Times New Roman" w:hAnsi="Calibri" w:cs="Calibri"/>
+          <w:color w:val="000000"/>
+          <w:sz w:val="24"/>
+          <w:szCs w:val="24"/>
+        </w:rPr>
+        <w:t>provides a great way to group data.</w:t>
+      </w:r>
+      <w:r>
+        <w:rPr>
+          <w:rFonts w:ascii="Calibri" w:eastAsia="Times New Roman" w:hAnsi="Calibri" w:cs="Calibri"/>
+          <w:color w:val="000000"/>
+          <w:sz w:val="24"/>
+          <w:szCs w:val="24"/>
+        </w:rPr>
+        <w:t xml:space="preserve"> A common use</w:t>
+      </w:r>
+      <w:r>
+        <w:rPr>
+          <w:rFonts w:ascii="Calibri" w:eastAsia="Times New Roman" w:hAnsi="Calibri" w:cs="Calibri"/>
+          <w:color w:val="000000"/>
+          <w:sz w:val="24"/>
+          <w:szCs w:val="24"/>
+        </w:rPr>
+        <w:t>-</w:t>
+      </w:r>
+      <w:r>
+        <w:rPr>
+          <w:rFonts w:ascii="Calibri" w:eastAsia="Times New Roman" w:hAnsi="Calibri" w:cs="Calibri"/>
+          <w:color w:val="000000"/>
+          <w:sz w:val="24"/>
+          <w:szCs w:val="24"/>
+        </w:rPr>
+        <w:t>case</w:t>
+      </w:r>
+      <w:r>
+        <w:rPr>
+          <w:rFonts w:ascii="Calibri" w:eastAsia="Times New Roman" w:hAnsi="Calibri" w:cs="Calibri"/>
+          <w:color w:val="000000"/>
+          <w:sz w:val="24"/>
+          <w:szCs w:val="24"/>
+        </w:rPr>
+        <w:t xml:space="preserve"> could be if there are many dictionaries that need to be created within a large and complex data set. </w:t>
+      </w:r>
+      <w:r>
+        <w:rPr>
+          <w:rFonts w:ascii="Calibri" w:eastAsia="Times New Roman" w:hAnsi="Calibri" w:cs="Calibri"/>
+          <w:color w:val="000000"/>
+          <w:sz w:val="24"/>
+          <w:szCs w:val="24"/>
+        </w:rPr>
+        <w:t xml:space="preserve">The highest level of dictionary could contain an overarching </w:t>
+      </w:r>
+      <w:r>
+        <w:rPr>
+          <w:rFonts w:ascii="Calibri" w:eastAsia="Times New Roman" w:hAnsi="Calibri" w:cs="Calibri"/>
+          <w:color w:val="000000"/>
+          <w:sz w:val="24"/>
+          <w:szCs w:val="24"/>
+        </w:rPr>
+        <w:t xml:space="preserve">theme for the data, and the additional nested datasets could be additional values underneath the original </w:t>
+      </w:r>
+      <w:r>
+        <w:rPr>
+          <w:rFonts w:ascii="Calibri" w:eastAsia="Times New Roman" w:hAnsi="Calibri" w:cs="Calibri"/>
+          <w:color w:val="000000"/>
+          <w:sz w:val="24"/>
+          <w:szCs w:val="24"/>
+        </w:rPr>
+        <w:t>dictionary. For example, if our dataset described various modes of transportation, the highest level of dictionary could generically describe boat, car, motorcycle, etc. The dictionaries underneath could describe the make, model, horsepower, and more.</w:t>
+      </w:r>
+    </w:p>
+    <w:p>
+      <w:pPr>
+        <w:rPr>
+          <w:rFonts w:ascii="Calibri" w:eastAsia="Times New Roman" w:hAnsi="Calibri" w:cs="Calibri"/>
+          <w:color w:val="000000"/>
+          <w:sz w:val="24"/>
+          <w:szCs w:val="24"/>
+        </w:rPr>
+      </w:pPr>
+    </w:p>
+    <w:p>
+      <w:pPr>
+        <w:rPr>
+          <w:rFonts w:ascii="Calibri" w:eastAsia="Times New Roman" w:hAnsi="Calibri" w:cs="Calibri"/>
+          <w:color w:val="000000"/>
+          <w:sz w:val="24"/>
+          <w:szCs w:val="24"/>
+        </w:rPr>
+      </w:pPr>
+      <w:r>
+        <w:rPr>
+          <w:rFonts w:ascii="Calibri" w:eastAsia="Times New Roman" w:hAnsi="Calibri" w:cs="Calibri"/>
+          <w:color w:val="000000"/>
+          <w:sz w:val="24"/>
+          <w:szCs w:val="24"/>
+        </w:rPr>
+        <w:t xml:space="preserve">A third </w:t>
+      </w:r>
+      <w:r>
+        <w:rPr>
+          <w:rFonts w:ascii="Calibri" w:eastAsia="Times New Roman" w:hAnsi="Calibri" w:cs="Calibri"/>
+          <w:color w:val="000000"/>
+          <w:sz w:val="24"/>
+          <w:szCs w:val="24"/>
+        </w:rPr>
+        <w:t xml:space="preserve">takeaway from the article </w:t>
+      </w:r>
+      <w:r>
+        <w:rPr>
+          <w:rFonts w:ascii="Calibri" w:eastAsia="Times New Roman" w:hAnsi="Calibri" w:cs="Calibri"/>
+          <w:color w:val="000000"/>
+          <w:sz w:val="24"/>
+          <w:szCs w:val="24"/>
+        </w:rPr>
+        <w:t xml:space="preserve">is the ability to use dictionary comprehension to iterate over </w:t>
+      </w:r>
+      <w:r>
+        <w:rPr>
+          <w:rFonts w:ascii="Calibri" w:eastAsia="Times New Roman" w:hAnsi="Calibri" w:cs="Calibri"/>
+          <w:color w:val="000000"/>
+          <w:sz w:val="24"/>
+          <w:szCs w:val="24"/>
+        </w:rPr>
+        <w:t xml:space="preserve">keys and values. Traditionally, in other programming languages, I have used hash maps to list both the key and value of the result in a for loop. However, dictionary comprehension provides a much-simplified syntax for achieving the same result. For example, </w:t>
+      </w:r>
+      <w:r>
+        <w:rPr>
+          <w:rFonts w:ascii="Calibri" w:eastAsia="Times New Roman" w:hAnsi="Calibri" w:cs="Calibri"/>
+          <w:color w:val="000000"/>
+          <w:sz w:val="24"/>
+          <w:szCs w:val="24"/>
+        </w:rPr>
+        <w:t>if I wanted to pull employee IDs (key) and their associated performance review ratings (value)</w:t>
+      </w:r>
+      <w:r>
+        <w:rPr>
+          <w:rFonts w:ascii="Calibri" w:eastAsia="Times New Roman" w:hAnsi="Calibri" w:cs="Calibri"/>
+          <w:color w:val="000000"/>
+          <w:sz w:val="24"/>
+          <w:szCs w:val="24"/>
+        </w:rPr>
+        <w:t>, I could do so with one line of code</w:t>
+      </w:r>
+      <w:r>
+        <w:rPr>
+          <w:rFonts w:ascii="Calibri" w:eastAsia="Times New Roman" w:hAnsi="Calibri" w:cs="Calibri"/>
+          <w:color w:val="000000"/>
+          <w:sz w:val="24"/>
+          <w:szCs w:val="24"/>
+        </w:rPr>
+        <w:t xml:space="preserve"> as opposed to creating an empty dictionary, hash-table, etc. and then iterating over each value and adding the paired key:value to the </w:t>
+      </w:r>
+      <w:r>
+        <w:rPr>
+          <w:rFonts w:ascii="Calibri" w:eastAsia="Times New Roman" w:hAnsi="Calibri" w:cs="Calibri"/>
+          <w:color w:val="000000"/>
+          <w:sz w:val="24"/>
+          <w:szCs w:val="24"/>
+        </w:rPr>
+        <w:t xml:space="preserve">empty dictionary. This provides a simple way to write for loops, and in my opinion, is much easier to learn and read as opposed to </w:t>
+      </w:r>
+      <w:r>
+        <w:rPr>
+          <w:rFonts w:ascii="Calibri" w:eastAsia="Times New Roman" w:hAnsi="Calibri" w:cs="Calibri"/>
+          <w:color w:val="000000"/>
+          <w:sz w:val="24"/>
+          <w:szCs w:val="24"/>
+        </w:rPr>
+        <w:t xml:space="preserve">learning the syntax and logic in a traditional for loop. </w:t>
+      </w:r>
+    </w:p>
+    <w:p>
+      <w:pPr>
+        <w:rPr>
+          <w:rFonts w:ascii="Calibri" w:eastAsia="Times New Roman" w:hAnsi="Calibri" w:cs="Calibri"/>
+          <w:color w:val="000000"/>
+          <w:sz w:val="24"/>
+          <w:szCs w:val="24"/>
+        </w:rPr>
+      </w:pPr>
+    </w:p>
+    <w:p>
+      <w:pPr>
+        <w:rPr>
+          <w:rFonts w:ascii="Calibri" w:eastAsia="Times New Roman" w:hAnsi="Calibri" w:cs="Calibri"/>
+          <w:color w:val="000000"/>
+          <w:sz w:val="24"/>
+          <w:szCs w:val="24"/>
+        </w:rPr>
+      </w:pPr>
+      <w:r>
+        <w:rPr>
+          <w:rFonts w:ascii="Calibri" w:eastAsia="Times New Roman" w:hAnsi="Calibri" w:cs="Calibri"/>
+          <w:color w:val="000000"/>
+          <w:sz w:val="24"/>
+          <w:szCs w:val="24"/>
+        </w:rPr>
+        <w:lastRenderedPageBreak/>
+        <w:t xml:space="preserve">Overall, dictionaries are incredibly useful tools in Python. They provide flexibility to create </w:t>
+      </w:r>
+      <w:r>
+        <w:rPr>
+          <w:rFonts w:ascii="Calibri" w:eastAsia="Times New Roman" w:hAnsi="Calibri" w:cs="Calibri"/>
+          <w:color w:val="000000"/>
+          <w:sz w:val="24"/>
+          <w:szCs w:val="24"/>
+        </w:rPr>
+        <w:t xml:space="preserve">relationships between keys and values in a specified container, and can be </w:t>
+      </w:r>
+      <w:r>
+        <w:rPr>
+          <w:rFonts w:ascii="Calibri" w:eastAsia="Times New Roman" w:hAnsi="Calibri" w:cs="Calibri"/>
+          <w:color w:val="000000"/>
+          <w:sz w:val="24"/>
+          <w:szCs w:val="24"/>
+        </w:rPr>
+        <w:t xml:space="preserve">used in data analysis, transformation, and more. </w:t>
+      </w:r>
+    </w:p>
+    <w:p>
+      <w:pPr>
+        <w:rPr>
+          <w:rFonts w:ascii="Calibri" w:eastAsia="Times New Roman" w:hAnsi="Calibri" w:cs="Calibri"/>
+          <w:color w:val="000000"/>
+          <w:sz w:val="24"/>
+          <w:szCs w:val="24"/>
+        </w:rPr>
+      </w:pPr>
+    </w:p>
+    <w:p/>
     <w:sectPr>
       <w:pgSz w:w="12240" w:h="15840"/>
       <w:pgMar w:top="1440" w:right="1440" w:bottom="1440" w:left="1440" w:header="720" w:footer="720" w:gutter="0"/>

</xml_diff>